<commit_message>
new : mysql과 연동된 memberRepository 클래스 설정 및 그에 따른 ServiceImpl 수정
</commit_message>
<xml_diff>
--- a/문서/데이트비 관리 프로그램 개발 일지.docx
+++ b/문서/데이트비 관리 프로그램 개발 일지.docx
@@ -851,7 +851,7 @@
     <w:p>
       <w:pPr>
         <w:rPr>
-          <w:rFonts w:asciiTheme="minorEastAsia" w:hAnsiTheme="minorEastAsia" w:hint="eastAsia"/>
+          <w:rFonts w:asciiTheme="minorEastAsia" w:hAnsiTheme="minorEastAsia"/>
           <w:szCs w:val="20"/>
         </w:rPr>
       </w:pPr>
@@ -949,11 +949,6 @@
       </w:r>
     </w:p>
     <w:p>
-      <w:pPr>
-        <w:rPr>
-          <w:rFonts w:hint="eastAsia"/>
-        </w:rPr>
-      </w:pPr>
       <w:r>
         <w:rPr>
           <w:rFonts w:hint="eastAsia"/>
@@ -1027,6 +1022,413 @@
         <w:t xml:space="preserve"> 할 것 같다.</w:t>
       </w:r>
     </w:p>
+    <w:p/>
+    <w:p>
+      <w:pPr>
+        <w:rPr>
+          <w:rFonts w:asciiTheme="majorHAnsi" w:eastAsiaTheme="majorHAnsi" w:hAnsiTheme="majorHAnsi" w:cs="Arial"/>
+          <w:szCs w:val="20"/>
+        </w:rPr>
+      </w:pPr>
+      <w:r>
+        <w:rPr>
+          <w:rFonts w:asciiTheme="majorHAnsi" w:eastAsiaTheme="majorHAnsi" w:hAnsiTheme="majorHAnsi" w:cs="Arial" w:hint="eastAsia"/>
+          <w:szCs w:val="20"/>
+        </w:rPr>
+        <w:t>•</w:t>
+      </w:r>
+      <w:r>
+        <w:rPr>
+          <w:rFonts w:asciiTheme="majorHAnsi" w:eastAsiaTheme="majorHAnsi" w:hAnsiTheme="majorHAnsi" w:cs="Arial"/>
+          <w:szCs w:val="20"/>
+        </w:rPr>
+        <w:t xml:space="preserve"> 2.27</w:t>
+      </w:r>
+    </w:p>
+    <w:p>
+      <w:pPr>
+        <w:rPr>
+          <w:rFonts w:asciiTheme="majorHAnsi" w:eastAsiaTheme="majorHAnsi" w:hAnsiTheme="majorHAnsi" w:cs="Arial"/>
+          <w:szCs w:val="20"/>
+        </w:rPr>
+      </w:pPr>
+      <w:r>
+        <w:rPr>
+          <w:rFonts w:asciiTheme="majorHAnsi" w:eastAsiaTheme="majorHAnsi" w:hAnsiTheme="majorHAnsi" w:cs="Arial" w:hint="eastAsia"/>
+          <w:szCs w:val="20"/>
+        </w:rPr>
+        <w:t>처음으로 데이터베이스와 프로그램을 연동한 시간이었다.</w:t>
+      </w:r>
+      <w:r>
+        <w:rPr>
+          <w:rFonts w:asciiTheme="majorHAnsi" w:eastAsiaTheme="majorHAnsi" w:hAnsiTheme="majorHAnsi" w:cs="Arial"/>
+          <w:szCs w:val="20"/>
+        </w:rPr>
+        <w:t xml:space="preserve"> </w:t>
+      </w:r>
+      <w:r>
+        <w:rPr>
+          <w:rFonts w:asciiTheme="majorHAnsi" w:eastAsiaTheme="majorHAnsi" w:hAnsiTheme="majorHAnsi" w:cs="Arial" w:hint="eastAsia"/>
+          <w:szCs w:val="20"/>
+        </w:rPr>
+        <w:t xml:space="preserve">아직 </w:t>
+      </w:r>
+      <w:proofErr w:type="spellStart"/>
+      <w:r>
+        <w:rPr>
+          <w:rFonts w:asciiTheme="majorHAnsi" w:eastAsiaTheme="majorHAnsi" w:hAnsiTheme="majorHAnsi" w:cs="Arial"/>
+          <w:szCs w:val="20"/>
+        </w:rPr>
+        <w:t>jdbcTemplate</w:t>
+      </w:r>
+      <w:proofErr w:type="spellEnd"/>
+      <w:r>
+        <w:rPr>
+          <w:rFonts w:asciiTheme="majorHAnsi" w:eastAsiaTheme="majorHAnsi" w:hAnsiTheme="majorHAnsi" w:cs="Arial" w:hint="eastAsia"/>
+          <w:szCs w:val="20"/>
+        </w:rPr>
+        <w:t xml:space="preserve">를 사용한 수준이었지만 오류가 어디서 무슨 </w:t>
+      </w:r>
+      <w:proofErr w:type="spellStart"/>
+      <w:r>
+        <w:rPr>
+          <w:rFonts w:asciiTheme="majorHAnsi" w:eastAsiaTheme="majorHAnsi" w:hAnsiTheme="majorHAnsi" w:cs="Arial" w:hint="eastAsia"/>
+          <w:szCs w:val="20"/>
+        </w:rPr>
+        <w:t>익셉션이</w:t>
+      </w:r>
+      <w:proofErr w:type="spellEnd"/>
+      <w:r>
+        <w:rPr>
+          <w:rFonts w:asciiTheme="majorHAnsi" w:eastAsiaTheme="majorHAnsi" w:hAnsiTheme="majorHAnsi" w:cs="Arial" w:hint="eastAsia"/>
+          <w:szCs w:val="20"/>
+        </w:rPr>
+        <w:t xml:space="preserve"> 발생할 지 예측할 수 없었다.</w:t>
+      </w:r>
+      <w:r>
+        <w:rPr>
+          <w:rFonts w:asciiTheme="majorHAnsi" w:eastAsiaTheme="majorHAnsi" w:hAnsiTheme="majorHAnsi" w:cs="Arial"/>
+          <w:szCs w:val="20"/>
+        </w:rPr>
+        <w:t xml:space="preserve"> </w:t>
+      </w:r>
+      <w:r>
+        <w:rPr>
+          <w:rFonts w:asciiTheme="majorHAnsi" w:eastAsiaTheme="majorHAnsi" w:hAnsiTheme="majorHAnsi" w:cs="Arial"/>
+          <w:szCs w:val="20"/>
+        </w:rPr>
+        <w:br/>
+      </w:r>
+      <w:r>
+        <w:rPr>
+          <w:rFonts w:asciiTheme="majorHAnsi" w:eastAsiaTheme="majorHAnsi" w:hAnsiTheme="majorHAnsi" w:cs="Arial" w:hint="eastAsia"/>
+          <w:szCs w:val="20"/>
+        </w:rPr>
+        <w:t xml:space="preserve">가장 중요한 점은 처음에 설계를 제대로 하지 않았기 때문에 전면적으로 </w:t>
+      </w:r>
+      <w:r>
+        <w:rPr>
+          <w:rFonts w:asciiTheme="majorHAnsi" w:eastAsiaTheme="majorHAnsi" w:hAnsiTheme="majorHAnsi" w:cs="Arial"/>
+          <w:szCs w:val="20"/>
+        </w:rPr>
+        <w:t xml:space="preserve">Service </w:t>
+      </w:r>
+      <w:r>
+        <w:rPr>
+          <w:rFonts w:asciiTheme="majorHAnsi" w:eastAsiaTheme="majorHAnsi" w:hAnsiTheme="majorHAnsi" w:cs="Arial" w:hint="eastAsia"/>
+          <w:szCs w:val="20"/>
+        </w:rPr>
+        <w:t>계층을 수정해야 했다</w:t>
+      </w:r>
+      <w:r>
+        <w:rPr>
+          <w:rFonts w:asciiTheme="majorHAnsi" w:eastAsiaTheme="majorHAnsi" w:hAnsiTheme="majorHAnsi" w:cs="Arial"/>
+          <w:szCs w:val="20"/>
+        </w:rPr>
+        <w:t>.</w:t>
+      </w:r>
+      <w:r>
+        <w:rPr>
+          <w:rFonts w:asciiTheme="majorHAnsi" w:eastAsiaTheme="majorHAnsi" w:hAnsiTheme="majorHAnsi" w:cs="Arial" w:hint="eastAsia"/>
+          <w:szCs w:val="20"/>
+        </w:rPr>
+        <w:t xml:space="preserve"> 처음에 H</w:t>
+      </w:r>
+      <w:r>
+        <w:rPr>
+          <w:rFonts w:asciiTheme="majorHAnsi" w:eastAsiaTheme="majorHAnsi" w:hAnsiTheme="majorHAnsi" w:cs="Arial"/>
+          <w:szCs w:val="20"/>
+        </w:rPr>
+        <w:t>ashMap</w:t>
+      </w:r>
+      <w:r>
+        <w:rPr>
+          <w:rFonts w:asciiTheme="majorHAnsi" w:eastAsiaTheme="majorHAnsi" w:hAnsiTheme="majorHAnsi" w:cs="Arial" w:hint="eastAsia"/>
+          <w:szCs w:val="20"/>
+        </w:rPr>
+        <w:t xml:space="preserve">을 이용해서 </w:t>
+      </w:r>
+      <w:proofErr w:type="spellStart"/>
+      <w:r>
+        <w:rPr>
+          <w:rFonts w:asciiTheme="majorHAnsi" w:eastAsiaTheme="majorHAnsi" w:hAnsiTheme="majorHAnsi" w:cs="Arial"/>
+          <w:szCs w:val="20"/>
+        </w:rPr>
+        <w:t>memoryMemberRepository</w:t>
+      </w:r>
+      <w:proofErr w:type="spellEnd"/>
+      <w:r>
+        <w:rPr>
+          <w:rFonts w:asciiTheme="majorHAnsi" w:eastAsiaTheme="majorHAnsi" w:hAnsiTheme="majorHAnsi" w:cs="Arial" w:hint="eastAsia"/>
+          <w:szCs w:val="20"/>
+        </w:rPr>
+        <w:t xml:space="preserve">를 만들고 그에 적합한 </w:t>
+      </w:r>
+      <w:r>
+        <w:rPr>
+          <w:rFonts w:asciiTheme="majorHAnsi" w:eastAsiaTheme="majorHAnsi" w:hAnsiTheme="majorHAnsi" w:cs="Arial"/>
+          <w:szCs w:val="20"/>
+        </w:rPr>
+        <w:t>service</w:t>
+      </w:r>
+      <w:r>
+        <w:rPr>
+          <w:rFonts w:asciiTheme="majorHAnsi" w:eastAsiaTheme="majorHAnsi" w:hAnsiTheme="majorHAnsi" w:cs="Arial" w:hint="eastAsia"/>
+          <w:szCs w:val="20"/>
+        </w:rPr>
+        <w:t>를 만들어서 인지</w:t>
+      </w:r>
+      <w:r>
+        <w:rPr>
+          <w:rFonts w:asciiTheme="majorHAnsi" w:eastAsiaTheme="majorHAnsi" w:hAnsiTheme="majorHAnsi" w:cs="Arial"/>
+          <w:szCs w:val="20"/>
+        </w:rPr>
+        <w:t xml:space="preserve">, </w:t>
+      </w:r>
+      <w:r>
+        <w:rPr>
+          <w:rFonts w:asciiTheme="majorHAnsi" w:eastAsiaTheme="majorHAnsi" w:hAnsiTheme="majorHAnsi" w:cs="Arial" w:hint="eastAsia"/>
+          <w:szCs w:val="20"/>
+        </w:rPr>
+        <w:t>중구난방식으로 프로그램이 만들어졌던 것 같다</w:t>
+      </w:r>
+      <w:r>
+        <w:rPr>
+          <w:rFonts w:asciiTheme="majorHAnsi" w:eastAsiaTheme="majorHAnsi" w:hAnsiTheme="majorHAnsi" w:cs="Arial"/>
+          <w:szCs w:val="20"/>
+        </w:rPr>
+        <w:t>.</w:t>
+      </w:r>
+    </w:p>
+    <w:p>
+      <w:pPr>
+        <w:rPr>
+          <w:rFonts w:asciiTheme="majorHAnsi" w:eastAsiaTheme="majorHAnsi" w:hAnsiTheme="majorHAnsi" w:cs="Arial"/>
+          <w:szCs w:val="20"/>
+        </w:rPr>
+      </w:pPr>
+      <w:proofErr w:type="spellStart"/>
+      <w:r>
+        <w:rPr>
+          <w:rFonts w:asciiTheme="majorHAnsi" w:eastAsiaTheme="majorHAnsi" w:hAnsiTheme="majorHAnsi" w:cs="Arial" w:hint="eastAsia"/>
+          <w:szCs w:val="20"/>
+        </w:rPr>
+        <w:t>느낀점</w:t>
+      </w:r>
+      <w:proofErr w:type="spellEnd"/>
+    </w:p>
+    <w:p>
+      <w:pPr>
+        <w:rPr>
+          <w:rFonts w:asciiTheme="majorHAnsi" w:eastAsiaTheme="majorHAnsi" w:hAnsiTheme="majorHAnsi" w:cs="Arial"/>
+          <w:szCs w:val="20"/>
+        </w:rPr>
+      </w:pPr>
+      <w:r>
+        <w:rPr>
+          <w:rFonts w:asciiTheme="majorHAnsi" w:eastAsiaTheme="majorHAnsi" w:hAnsiTheme="majorHAnsi" w:cs="Arial" w:hint="eastAsia"/>
+          <w:szCs w:val="20"/>
+        </w:rPr>
+        <w:t>1</w:t>
+      </w:r>
+      <w:r>
+        <w:rPr>
+          <w:rFonts w:asciiTheme="majorHAnsi" w:eastAsiaTheme="majorHAnsi" w:hAnsiTheme="majorHAnsi" w:cs="Arial"/>
+          <w:szCs w:val="20"/>
+        </w:rPr>
+        <w:t xml:space="preserve">) </w:t>
+      </w:r>
+      <w:r>
+        <w:rPr>
+          <w:rFonts w:asciiTheme="majorHAnsi" w:eastAsiaTheme="majorHAnsi" w:hAnsiTheme="majorHAnsi" w:cs="Arial" w:hint="eastAsia"/>
+          <w:szCs w:val="20"/>
+        </w:rPr>
+        <w:t>인터페이스 설계 시,</w:t>
+      </w:r>
+      <w:r>
+        <w:rPr>
+          <w:rFonts w:asciiTheme="majorHAnsi" w:eastAsiaTheme="majorHAnsi" w:hAnsiTheme="majorHAnsi" w:cs="Arial"/>
+          <w:szCs w:val="20"/>
+        </w:rPr>
+        <w:t xml:space="preserve"> </w:t>
+      </w:r>
+      <w:r>
+        <w:rPr>
+          <w:rFonts w:asciiTheme="majorHAnsi" w:eastAsiaTheme="majorHAnsi" w:hAnsiTheme="majorHAnsi" w:cs="Arial" w:hint="eastAsia"/>
+          <w:szCs w:val="20"/>
+        </w:rPr>
+        <w:t xml:space="preserve">반환 값을 어떻게 줄지 또한 중요한 설계요소 포인트 인 것 같다. </w:t>
+      </w:r>
+    </w:p>
+    <w:p>
+      <w:pPr>
+        <w:rPr>
+          <w:rFonts w:asciiTheme="majorHAnsi" w:eastAsiaTheme="majorHAnsi" w:hAnsiTheme="majorHAnsi" w:cs="Arial"/>
+          <w:b/>
+          <w:bCs/>
+          <w:szCs w:val="20"/>
+        </w:rPr>
+      </w:pPr>
+      <w:r>
+        <w:rPr>
+          <w:rFonts w:asciiTheme="majorHAnsi" w:eastAsiaTheme="majorHAnsi" w:hAnsiTheme="majorHAnsi" w:cs="Arial" w:hint="eastAsia"/>
+          <w:szCs w:val="20"/>
+        </w:rPr>
+        <w:t>2</w:t>
+      </w:r>
+      <w:r>
+        <w:rPr>
+          <w:rFonts w:asciiTheme="majorHAnsi" w:eastAsiaTheme="majorHAnsi" w:hAnsiTheme="majorHAnsi" w:cs="Arial"/>
+          <w:szCs w:val="20"/>
+        </w:rPr>
+        <w:t xml:space="preserve">) </w:t>
+      </w:r>
+      <w:r>
+        <w:rPr>
+          <w:rFonts w:asciiTheme="majorHAnsi" w:eastAsiaTheme="majorHAnsi" w:hAnsiTheme="majorHAnsi" w:cs="Arial" w:hint="eastAsia"/>
+          <w:b/>
+          <w:bCs/>
+          <w:szCs w:val="20"/>
+        </w:rPr>
+        <w:t>설계 시,</w:t>
+      </w:r>
+      <w:r>
+        <w:rPr>
+          <w:rFonts w:asciiTheme="majorHAnsi" w:eastAsiaTheme="majorHAnsi" w:hAnsiTheme="majorHAnsi" w:cs="Arial"/>
+          <w:b/>
+          <w:bCs/>
+          <w:szCs w:val="20"/>
+        </w:rPr>
+        <w:t xml:space="preserve"> </w:t>
+      </w:r>
+      <w:r>
+        <w:rPr>
+          <w:rFonts w:asciiTheme="majorHAnsi" w:eastAsiaTheme="majorHAnsi" w:hAnsiTheme="majorHAnsi" w:cs="Arial" w:hint="eastAsia"/>
+          <w:b/>
+          <w:bCs/>
+          <w:szCs w:val="20"/>
+        </w:rPr>
+        <w:t xml:space="preserve">어떤 </w:t>
+      </w:r>
+      <w:proofErr w:type="spellStart"/>
+      <w:r>
+        <w:rPr>
+          <w:rFonts w:asciiTheme="majorHAnsi" w:eastAsiaTheme="majorHAnsi" w:hAnsiTheme="majorHAnsi" w:cs="Arial" w:hint="eastAsia"/>
+          <w:b/>
+          <w:bCs/>
+          <w:szCs w:val="20"/>
+        </w:rPr>
+        <w:t>익셉션이</w:t>
+      </w:r>
+      <w:proofErr w:type="spellEnd"/>
+      <w:r>
+        <w:rPr>
+          <w:rFonts w:asciiTheme="majorHAnsi" w:eastAsiaTheme="majorHAnsi" w:hAnsiTheme="majorHAnsi" w:cs="Arial" w:hint="eastAsia"/>
+          <w:b/>
+          <w:bCs/>
+          <w:szCs w:val="20"/>
+        </w:rPr>
+        <w:t xml:space="preserve"> 어떠한 형태로 어디서 발생될 것인지 미리 예측해야 한다.</w:t>
+      </w:r>
+      <w:r>
+        <w:rPr>
+          <w:rFonts w:asciiTheme="majorHAnsi" w:eastAsiaTheme="majorHAnsi" w:hAnsiTheme="majorHAnsi" w:cs="Arial"/>
+          <w:b/>
+          <w:bCs/>
+          <w:szCs w:val="20"/>
+        </w:rPr>
+        <w:t xml:space="preserve"> </w:t>
+      </w:r>
+      <w:r>
+        <w:rPr>
+          <w:rFonts w:asciiTheme="majorHAnsi" w:eastAsiaTheme="majorHAnsi" w:hAnsiTheme="majorHAnsi" w:cs="Arial" w:hint="eastAsia"/>
+          <w:b/>
+          <w:bCs/>
+          <w:szCs w:val="20"/>
+        </w:rPr>
+        <w:t>그에 따라 서비스 계층과 컨트롤러 계층을 구성해야 한다.</w:t>
+      </w:r>
+      <w:r>
+        <w:rPr>
+          <w:rFonts w:asciiTheme="majorHAnsi" w:eastAsiaTheme="majorHAnsi" w:hAnsiTheme="majorHAnsi" w:cs="Arial"/>
+          <w:b/>
+          <w:bCs/>
+          <w:szCs w:val="20"/>
+        </w:rPr>
+        <w:t xml:space="preserve"> </w:t>
+      </w:r>
+    </w:p>
+    <w:p>
+      <w:pPr>
+        <w:rPr>
+          <w:rFonts w:asciiTheme="majorHAnsi" w:eastAsiaTheme="majorHAnsi" w:hAnsiTheme="majorHAnsi" w:cs="Arial" w:hint="eastAsia"/>
+          <w:szCs w:val="20"/>
+        </w:rPr>
+      </w:pPr>
+      <w:r>
+        <w:rPr>
+          <w:rFonts w:asciiTheme="majorHAnsi" w:eastAsiaTheme="majorHAnsi" w:hAnsiTheme="majorHAnsi" w:cs="Arial" w:hint="eastAsia"/>
+          <w:szCs w:val="20"/>
+        </w:rPr>
+        <w:t>3</w:t>
+      </w:r>
+      <w:r>
+        <w:rPr>
+          <w:rFonts w:asciiTheme="majorHAnsi" w:eastAsiaTheme="majorHAnsi" w:hAnsiTheme="majorHAnsi" w:cs="Arial"/>
+          <w:szCs w:val="20"/>
+        </w:rPr>
+        <w:t xml:space="preserve">) </w:t>
+      </w:r>
+      <w:r>
+        <w:rPr>
+          <w:rFonts w:asciiTheme="majorHAnsi" w:eastAsiaTheme="majorHAnsi" w:hAnsiTheme="majorHAnsi" w:cs="Arial" w:hint="eastAsia"/>
+          <w:szCs w:val="20"/>
+        </w:rPr>
+        <w:t>D</w:t>
+      </w:r>
+      <w:r>
+        <w:rPr>
+          <w:rFonts w:asciiTheme="majorHAnsi" w:eastAsiaTheme="majorHAnsi" w:hAnsiTheme="majorHAnsi" w:cs="Arial"/>
+          <w:szCs w:val="20"/>
+        </w:rPr>
+        <w:t xml:space="preserve">AO </w:t>
+      </w:r>
+      <w:r>
+        <w:rPr>
+          <w:rFonts w:asciiTheme="majorHAnsi" w:eastAsiaTheme="majorHAnsi" w:hAnsiTheme="majorHAnsi" w:cs="Arial" w:hint="eastAsia"/>
+          <w:szCs w:val="20"/>
+        </w:rPr>
+        <w:t>레벨도 테스트 코드가 필요하다.</w:t>
+      </w:r>
+      <w:r>
+        <w:rPr>
+          <w:rFonts w:asciiTheme="majorHAnsi" w:eastAsiaTheme="majorHAnsi" w:hAnsiTheme="majorHAnsi" w:cs="Arial"/>
+          <w:szCs w:val="20"/>
+        </w:rPr>
+        <w:t xml:space="preserve"> </w:t>
+      </w:r>
+    </w:p>
+    <w:p/>
     <w:p/>
     <w:sectPr>
       <w:pgSz w:w="11906" w:h="16838"/>

</xml_diff>

<commit_message>
new : login시 요청 데이터에 대한 validation 추가
</commit_message>
<xml_diff>
--- a/문서/데이트비 관리 프로그램 개발 일지.docx
+++ b/문서/데이트비 관리 프로그램 개발 일지.docx
@@ -1022,7 +1022,14 @@
         <w:t xml:space="preserve"> 할 것 같다.</w:t>
       </w:r>
     </w:p>
-    <w:p/>
+    <w:p>
+      <w:pPr>
+        <w:rPr>
+          <w:sz w:val="6"/>
+          <w:szCs w:val="6"/>
+        </w:rPr>
+      </w:pPr>
+    </w:p>
     <w:p>
       <w:pPr>
         <w:rPr>
@@ -1432,7 +1439,8 @@
       <w:pPr>
         <w:rPr>
           <w:rFonts w:asciiTheme="majorHAnsi" w:eastAsiaTheme="majorHAnsi" w:hAnsiTheme="majorHAnsi" w:cs="Arial"/>
-          <w:szCs w:val="20"/>
+          <w:sz w:val="6"/>
+          <w:szCs w:val="6"/>
         </w:rPr>
       </w:pPr>
     </w:p>
@@ -1656,7 +1664,14 @@
         <w:t>간 영향력을 줄이겠다.</w:t>
       </w:r>
     </w:p>
-    <w:p/>
+    <w:p>
+      <w:pPr>
+        <w:rPr>
+          <w:sz w:val="6"/>
+          <w:szCs w:val="6"/>
+        </w:rPr>
+      </w:pPr>
+    </w:p>
     <w:p>
       <w:pPr>
         <w:rPr>
@@ -1689,7 +1704,8 @@
     <w:p>
       <w:pPr>
         <w:rPr>
-          <w:rFonts w:hint="eastAsia"/>
+          <w:rFonts w:asciiTheme="majorHAnsi" w:eastAsiaTheme="majorHAnsi" w:hAnsiTheme="majorHAnsi" w:cs="Arial"/>
+          <w:szCs w:val="20"/>
         </w:rPr>
       </w:pPr>
       <w:r>
@@ -1870,12 +1886,149 @@
         <w:t>알게됐다</w:t>
       </w:r>
       <w:proofErr w:type="spellEnd"/>
-      <w:r>
-        <w:rPr>
-          <w:rFonts w:asciiTheme="majorHAnsi" w:eastAsiaTheme="majorHAnsi" w:hAnsiTheme="majorHAnsi" w:cs="Arial" w:hint="eastAsia"/>
-          <w:szCs w:val="20"/>
-        </w:rPr>
-        <w:t>.</w:t>
+    </w:p>
+    <w:p>
+      <w:pPr>
+        <w:rPr>
+          <w:rFonts w:asciiTheme="majorHAnsi" w:eastAsiaTheme="majorHAnsi" w:hAnsiTheme="majorHAnsi" w:cs="Arial" w:hint="eastAsia"/>
+          <w:szCs w:val="20"/>
+        </w:rPr>
+      </w:pPr>
+    </w:p>
+    <w:p>
+      <w:pPr>
+        <w:rPr>
+          <w:rFonts w:asciiTheme="majorHAnsi" w:eastAsiaTheme="majorHAnsi" w:hAnsiTheme="majorHAnsi" w:cs="Arial"/>
+          <w:szCs w:val="20"/>
+        </w:rPr>
+      </w:pPr>
+      <w:r>
+        <w:rPr>
+          <w:rFonts w:asciiTheme="majorHAnsi" w:eastAsiaTheme="majorHAnsi" w:hAnsiTheme="majorHAnsi" w:cs="Arial" w:hint="eastAsia"/>
+          <w:szCs w:val="20"/>
+        </w:rPr>
+        <w:t>•</w:t>
+      </w:r>
+      <w:r>
+        <w:rPr>
+          <w:rFonts w:asciiTheme="majorHAnsi" w:eastAsiaTheme="majorHAnsi" w:hAnsiTheme="majorHAnsi" w:cs="Arial" w:hint="eastAsia"/>
+          <w:szCs w:val="20"/>
+        </w:rPr>
+        <w:t xml:space="preserve"> </w:t>
+      </w:r>
+      <w:r>
+        <w:rPr>
+          <w:rFonts w:asciiTheme="majorHAnsi" w:eastAsiaTheme="majorHAnsi" w:hAnsiTheme="majorHAnsi" w:cs="Arial"/>
+          <w:szCs w:val="20"/>
+        </w:rPr>
+        <w:t>3.06</w:t>
+      </w:r>
+    </w:p>
+    <w:p>
+      <w:pPr>
+        <w:rPr>
+          <w:rFonts w:hint="eastAsia"/>
+        </w:rPr>
+      </w:pPr>
+      <w:r>
+        <w:rPr>
+          <w:rFonts w:asciiTheme="majorHAnsi" w:eastAsiaTheme="majorHAnsi" w:hAnsiTheme="majorHAnsi" w:cs="Arial"/>
+          <w:szCs w:val="20"/>
+        </w:rPr>
+        <w:t>Html</w:t>
+      </w:r>
+      <w:r>
+        <w:rPr>
+          <w:rFonts w:asciiTheme="majorHAnsi" w:eastAsiaTheme="majorHAnsi" w:hAnsiTheme="majorHAnsi" w:cs="Arial" w:hint="eastAsia"/>
+          <w:szCs w:val="20"/>
+        </w:rPr>
+        <w:t xml:space="preserve">에 하드 코딩하는 방식 대신 </w:t>
+      </w:r>
+      <w:r>
+        <w:rPr>
+          <w:rFonts w:asciiTheme="majorHAnsi" w:eastAsiaTheme="majorHAnsi" w:hAnsiTheme="majorHAnsi" w:cs="Arial" w:hint="eastAsia"/>
+          <w:b/>
+          <w:bCs/>
+          <w:szCs w:val="20"/>
+        </w:rPr>
+        <w:t xml:space="preserve">간단하고 자주 사용되는 문자들은 </w:t>
+      </w:r>
+      <w:proofErr w:type="spellStart"/>
+      <w:r>
+        <w:rPr>
+          <w:rFonts w:asciiTheme="majorHAnsi" w:eastAsiaTheme="majorHAnsi" w:hAnsiTheme="majorHAnsi" w:cs="Arial"/>
+          <w:b/>
+          <w:bCs/>
+          <w:szCs w:val="20"/>
+        </w:rPr>
+        <w:t>MessageSource</w:t>
+      </w:r>
+      <w:proofErr w:type="spellEnd"/>
+      <w:r>
+        <w:rPr>
+          <w:rFonts w:asciiTheme="majorHAnsi" w:eastAsiaTheme="majorHAnsi" w:hAnsiTheme="majorHAnsi" w:cs="Arial" w:hint="eastAsia"/>
+          <w:b/>
+          <w:bCs/>
+          <w:szCs w:val="20"/>
+        </w:rPr>
+        <w:t>를 이용해서 치환</w:t>
+      </w:r>
+      <w:r>
+        <w:rPr>
+          <w:rFonts w:asciiTheme="majorHAnsi" w:eastAsiaTheme="majorHAnsi" w:hAnsiTheme="majorHAnsi" w:cs="Arial" w:hint="eastAsia"/>
+          <w:szCs w:val="20"/>
+        </w:rPr>
+        <w:t>해주기</w:t>
+      </w:r>
+      <w:r>
+        <w:rPr>
+          <w:rFonts w:asciiTheme="majorHAnsi" w:eastAsiaTheme="majorHAnsi" w:hAnsiTheme="majorHAnsi" w:cs="Arial"/>
+          <w:szCs w:val="20"/>
+        </w:rPr>
+        <w:t xml:space="preserve">. </w:t>
+      </w:r>
+      <w:r>
+        <w:rPr>
+          <w:rFonts w:asciiTheme="majorHAnsi" w:eastAsiaTheme="majorHAnsi" w:hAnsiTheme="majorHAnsi" w:cs="Arial" w:hint="eastAsia"/>
+          <w:szCs w:val="20"/>
+        </w:rPr>
+        <w:t xml:space="preserve">만약 </w:t>
+      </w:r>
+      <w:r>
+        <w:rPr>
+          <w:rFonts w:asciiTheme="majorHAnsi" w:eastAsiaTheme="majorHAnsi" w:hAnsiTheme="majorHAnsi" w:cs="Arial" w:hint="eastAsia"/>
+          <w:b/>
+          <w:bCs/>
+          <w:szCs w:val="20"/>
+        </w:rPr>
+        <w:t xml:space="preserve">국제화를 원한다면 모든 문자를 </w:t>
+      </w:r>
+      <w:proofErr w:type="spellStart"/>
+      <w:r>
+        <w:rPr>
+          <w:rFonts w:asciiTheme="majorHAnsi" w:eastAsiaTheme="majorHAnsi" w:hAnsiTheme="majorHAnsi" w:cs="Arial"/>
+          <w:b/>
+          <w:bCs/>
+          <w:szCs w:val="20"/>
+        </w:rPr>
+        <w:t>MessageSource</w:t>
+      </w:r>
+      <w:proofErr w:type="spellEnd"/>
+      <w:r>
+        <w:rPr>
+          <w:rFonts w:asciiTheme="majorHAnsi" w:eastAsiaTheme="majorHAnsi" w:hAnsiTheme="majorHAnsi" w:cs="Arial" w:hint="eastAsia"/>
+          <w:b/>
+          <w:bCs/>
+          <w:szCs w:val="20"/>
+        </w:rPr>
+        <w:t>로 관리</w:t>
+      </w:r>
+      <w:r>
+        <w:rPr>
+          <w:rFonts w:asciiTheme="majorHAnsi" w:eastAsiaTheme="majorHAnsi" w:hAnsiTheme="majorHAnsi" w:cs="Arial" w:hint="eastAsia"/>
+          <w:szCs w:val="20"/>
+        </w:rPr>
+        <w:t>해야 한다.</w:t>
       </w:r>
     </w:p>
     <w:p/>

</xml_diff>